<commit_message>
new doc update doc
</commit_message>
<xml_diff>
--- a/ffmpeg/FFmpeg.docx
+++ b/ffmpeg/FFmpeg.docx
@@ -753,11 +753,6 @@
       </w:r>
     </w:p>
     <w:p>
-      <w:pPr>
-        <w:rPr>
-          <w:rFonts w:hint="eastAsia"/>
-        </w:rPr>
-      </w:pPr>
       <w:r>
         <w:rPr>
           <w:rFonts w:hint="eastAsia"/>
@@ -796,9 +791,6 @@
     <w:p>
       <w:pPr>
         <w:pStyle w:val="3"/>
-        <w:rPr>
-          <w:rFonts w:hint="eastAsia"/>
-        </w:rPr>
       </w:pPr>
       <w:r>
         <w:rPr>
@@ -808,11 +800,6 @@
       </w:r>
     </w:p>
     <w:p>
-      <w:pPr>
-        <w:rPr>
-          <w:rFonts w:hint="eastAsia"/>
-        </w:rPr>
-      </w:pPr>
       <w:r>
         <w:rPr>
           <w:rFonts w:hint="eastAsia"/>
@@ -821,11 +808,6 @@
       </w:r>
     </w:p>
     <w:p>
-      <w:pPr>
-        <w:rPr>
-          <w:rFonts w:hint="eastAsia"/>
-        </w:rPr>
-      </w:pPr>
       <w:r>
         <w:rPr>
           <w:noProof/>
@@ -878,11 +860,6 @@
       </w:r>
     </w:p>
     <w:p>
-      <w:pPr>
-        <w:rPr>
-          <w:rFonts w:hint="eastAsia"/>
-        </w:rPr>
-      </w:pPr>
       <w:r>
         <w:rPr>
           <w:rFonts w:hint="eastAsia"/>
@@ -943,11 +920,6 @@
       </w:r>
     </w:p>
     <w:p>
-      <w:pPr>
-        <w:rPr>
-          <w:rFonts w:hint="eastAsia"/>
-        </w:rPr>
-      </w:pPr>
       <w:r>
         <w:rPr>
           <w:noProof/>
@@ -1000,11 +972,6 @@
       </w:r>
     </w:p>
     <w:p>
-      <w:pPr>
-        <w:rPr>
-          <w:rFonts w:hint="eastAsia"/>
-        </w:rPr>
-      </w:pPr>
       <w:r>
         <w:rPr>
           <w:rFonts w:hint="eastAsia"/>
@@ -1054,9 +1021,6 @@
     <w:p>
       <w:pPr>
         <w:pStyle w:val="3"/>
-        <w:rPr>
-          <w:rFonts w:hint="eastAsia"/>
-        </w:rPr>
       </w:pPr>
       <w:r>
         <w:rPr>
@@ -1066,11 +1030,693 @@
       </w:r>
     </w:p>
     <w:p>
+      <w:pPr>
+        <w:rPr>
+          <w:rFonts w:hint="eastAsia"/>
+        </w:rPr>
+      </w:pPr>
       <w:r>
         <w:rPr>
           <w:rFonts w:hint="eastAsia"/>
         </w:rPr>
         <w:t>复杂的过滤是那些不能被简单的描述为一个线性的处理链应用到一个流上。</w:t>
+      </w:r>
+      <w:r>
+        <w:rPr>
+          <w:rFonts w:hint="eastAsia"/>
+        </w:rPr>
+        <w:t>例如有一个以上的输入或输出或输入输出的流类型不同。可以利用下图来表示：</w:t>
+      </w:r>
+    </w:p>
+    <w:p>
+      <w:pPr>
+        <w:rPr>
+          <w:rFonts w:hint="eastAsia"/>
+        </w:rPr>
+      </w:pPr>
+      <w:r>
+        <w:rPr>
+          <w:noProof/>
+        </w:rPr>
+        <w:drawing>
+          <wp:inline distT="0" distB="0" distL="0" distR="0">
+            <wp:extent cx="3569970" cy="2711450"/>
+            <wp:effectExtent l="19050" t="0" r="0" b="0"/>
+            <wp:docPr id="3" name="图片 1"/>
+            <wp:cNvGraphicFramePr>
+              <a:graphicFrameLocks xmlns:a="http://schemas.openxmlformats.org/drawingml/2006/main" noChangeAspect="1"/>
+            </wp:cNvGraphicFramePr>
+            <a:graphic xmlns:a="http://schemas.openxmlformats.org/drawingml/2006/main">
+              <a:graphicData uri="http://schemas.openxmlformats.org/drawingml/2006/picture">
+                <pic:pic xmlns:pic="http://schemas.openxmlformats.org/drawingml/2006/picture">
+                  <pic:nvPicPr>
+                    <pic:cNvPr id="0" name="Picture 1"/>
+                    <pic:cNvPicPr>
+                      <a:picLocks noChangeAspect="1" noChangeArrowheads="1"/>
+                    </pic:cNvPicPr>
+                  </pic:nvPicPr>
+                  <pic:blipFill>
+                    <a:blip r:embed="rId10" cstate="print"/>
+                    <a:srcRect/>
+                    <a:stretch>
+                      <a:fillRect/>
+                    </a:stretch>
+                  </pic:blipFill>
+                  <pic:spPr bwMode="auto">
+                    <a:xfrm>
+                      <a:off x="0" y="0"/>
+                      <a:ext cx="3569970" cy="2711450"/>
+                    </a:xfrm>
+                    <a:prstGeom prst="rect">
+                      <a:avLst/>
+                    </a:prstGeom>
+                    <a:noFill/>
+                    <a:ln w="9525">
+                      <a:noFill/>
+                      <a:miter lim="800000"/>
+                      <a:headEnd/>
+                      <a:tailEnd/>
+                    </a:ln>
+                  </pic:spPr>
+                </pic:pic>
+              </a:graphicData>
+            </a:graphic>
+          </wp:inline>
+        </w:drawing>
+      </w:r>
+    </w:p>
+    <w:p>
+      <w:pPr>
+        <w:rPr>
+          <w:rFonts w:hint="eastAsia"/>
+        </w:rPr>
+      </w:pPr>
+      <w:r>
+        <w:rPr>
+          <w:rFonts w:hint="eastAsia"/>
+        </w:rPr>
+        <w:t>复杂过滤使用</w:t>
+      </w:r>
+      <w:r>
+        <w:rPr>
+          <w:rFonts w:hint="eastAsia"/>
+        </w:rPr>
+        <w:t xml:space="preserve"> -</w:t>
+      </w:r>
+      <w:proofErr w:type="spellStart"/>
+      <w:r>
+        <w:rPr>
+          <w:rFonts w:hint="eastAsia"/>
+        </w:rPr>
+        <w:t>filter_complex</w:t>
+      </w:r>
+      <w:proofErr w:type="spellEnd"/>
+      <w:r>
+        <w:rPr>
+          <w:rFonts w:hint="eastAsia"/>
+        </w:rPr>
+        <w:t>操作选项配置。这个操作选项是全局的，因为一个复杂的过滤，不能简简单单的与一个流或文件关联。</w:t>
+      </w:r>
+    </w:p>
+    <w:p>
+      <w:pPr>
+        <w:rPr>
+          <w:rFonts w:hint="eastAsia"/>
+        </w:rPr>
+      </w:pPr>
+      <w:r>
+        <w:rPr>
+          <w:rFonts w:hint="eastAsia"/>
+        </w:rPr>
+        <w:t>-</w:t>
+      </w:r>
+      <w:proofErr w:type="spellStart"/>
+      <w:r>
+        <w:rPr>
+          <w:rFonts w:hint="eastAsia"/>
+        </w:rPr>
+        <w:t>lavfi</w:t>
+      </w:r>
+      <w:proofErr w:type="spellEnd"/>
+      <w:r>
+        <w:rPr>
+          <w:rFonts w:hint="eastAsia"/>
+        </w:rPr>
+        <w:t xml:space="preserve"> </w:t>
+      </w:r>
+      <w:r>
+        <w:rPr>
+          <w:rFonts w:hint="eastAsia"/>
+        </w:rPr>
+        <w:t>操作等价于</w:t>
+      </w:r>
+      <w:r>
+        <w:rPr>
+          <w:rFonts w:hint="eastAsia"/>
+        </w:rPr>
+        <w:t xml:space="preserve"> -</w:t>
+      </w:r>
+      <w:proofErr w:type="spellStart"/>
+      <w:r>
+        <w:rPr>
+          <w:rFonts w:hint="eastAsia"/>
+        </w:rPr>
+        <w:t>filter_complex</w:t>
+      </w:r>
+      <w:proofErr w:type="spellEnd"/>
+    </w:p>
+    <w:p>
+      <w:pPr>
+        <w:rPr>
+          <w:rFonts w:hint="eastAsia"/>
+        </w:rPr>
+      </w:pPr>
+      <w:r>
+        <w:rPr>
+          <w:rFonts w:hint="eastAsia"/>
+        </w:rPr>
+        <w:t>关于一个复杂过滤的简单例子，覆盖过滤，其中两个视频输入一个视频输出，将一个视频叠加到另一个视频上。</w:t>
+      </w:r>
+      <w:r>
+        <w:rPr>
+          <w:rFonts w:hint="eastAsia"/>
+        </w:rPr>
+        <w:t>其音频对应的是滤波器。</w:t>
+      </w:r>
+    </w:p>
+    <w:p>
+      <w:pPr>
+        <w:pStyle w:val="2"/>
+        <w:rPr>
+          <w:rFonts w:hint="eastAsia"/>
+        </w:rPr>
+      </w:pPr>
+      <w:r>
+        <w:rPr>
+          <w:rFonts w:hint="eastAsia"/>
+        </w:rPr>
+        <w:t>流拷贝</w:t>
+      </w:r>
+    </w:p>
+    <w:p>
+      <w:pPr>
+        <w:rPr>
+          <w:rFonts w:hint="eastAsia"/>
+        </w:rPr>
+      </w:pPr>
+      <w:r>
+        <w:rPr>
+          <w:rFonts w:hint="eastAsia"/>
+        </w:rPr>
+        <w:t>流拷贝是通过向编解码器提供一种复制参数的一种模式。他让</w:t>
+      </w:r>
+      <w:proofErr w:type="spellStart"/>
+      <w:r>
+        <w:rPr>
+          <w:rFonts w:hint="eastAsia"/>
+        </w:rPr>
+        <w:t>ffmpeg</w:t>
+      </w:r>
+      <w:proofErr w:type="spellEnd"/>
+      <w:r>
+        <w:rPr>
+          <w:rFonts w:hint="eastAsia"/>
+        </w:rPr>
+        <w:t>解码和编码步骤省略为指定的流，所以它是唯一的解复用和多路复用。它用于修改容器格式或修改容器级元数据。</w:t>
+      </w:r>
+      <w:r>
+        <w:rPr>
+          <w:rFonts w:hint="eastAsia"/>
+        </w:rPr>
+        <w:t>流程可以简化为如下图表：</w:t>
+      </w:r>
+    </w:p>
+    <w:p>
+      <w:pPr>
+        <w:rPr>
+          <w:rFonts w:hint="eastAsia"/>
+        </w:rPr>
+      </w:pPr>
+      <w:r>
+        <w:rPr>
+          <w:noProof/>
+        </w:rPr>
+        <w:drawing>
+          <wp:inline distT="0" distB="0" distL="0" distR="0">
+            <wp:extent cx="4516120" cy="946150"/>
+            <wp:effectExtent l="19050" t="0" r="0" b="0"/>
+            <wp:docPr id="5" name="图片 4"/>
+            <wp:cNvGraphicFramePr>
+              <a:graphicFrameLocks xmlns:a="http://schemas.openxmlformats.org/drawingml/2006/main" noChangeAspect="1"/>
+            </wp:cNvGraphicFramePr>
+            <a:graphic xmlns:a="http://schemas.openxmlformats.org/drawingml/2006/main">
+              <a:graphicData uri="http://schemas.openxmlformats.org/drawingml/2006/picture">
+                <pic:pic xmlns:pic="http://schemas.openxmlformats.org/drawingml/2006/picture">
+                  <pic:nvPicPr>
+                    <pic:cNvPr id="0" name="Picture 4"/>
+                    <pic:cNvPicPr>
+                      <a:picLocks noChangeAspect="1" noChangeArrowheads="1"/>
+                    </pic:cNvPicPr>
+                  </pic:nvPicPr>
+                  <pic:blipFill>
+                    <a:blip r:embed="rId11" cstate="print"/>
+                    <a:srcRect/>
+                    <a:stretch>
+                      <a:fillRect/>
+                    </a:stretch>
+                  </pic:blipFill>
+                  <pic:spPr bwMode="auto">
+                    <a:xfrm>
+                      <a:off x="0" y="0"/>
+                      <a:ext cx="4516120" cy="946150"/>
+                    </a:xfrm>
+                    <a:prstGeom prst="rect">
+                      <a:avLst/>
+                    </a:prstGeom>
+                    <a:noFill/>
+                    <a:ln w="9525">
+                      <a:noFill/>
+                      <a:miter lim="800000"/>
+                      <a:headEnd/>
+                      <a:tailEnd/>
+                    </a:ln>
+                  </pic:spPr>
+                </pic:pic>
+              </a:graphicData>
+            </a:graphic>
+          </wp:inline>
+        </w:drawing>
+      </w:r>
+    </w:p>
+    <w:p>
+      <w:pPr>
+        <w:rPr>
+          <w:rFonts w:hint="eastAsia"/>
+        </w:rPr>
+      </w:pPr>
+      <w:r>
+        <w:rPr>
+          <w:rFonts w:hint="eastAsia"/>
+        </w:rPr>
+        <w:t>由于没有解码或编码，速度非常快，没有质量损失。然而因为许多因素它可能不工作。运用过滤器显然也不可能，因为过滤器工作在未压缩的数据上。</w:t>
+      </w:r>
+    </w:p>
+    <w:p>
+      <w:pPr>
+        <w:pStyle w:val="1"/>
+        <w:rPr>
+          <w:rFonts w:hint="eastAsia"/>
+        </w:rPr>
+      </w:pPr>
+      <w:r>
+        <w:rPr>
+          <w:rFonts w:hint="eastAsia"/>
+        </w:rPr>
+        <w:lastRenderedPageBreak/>
+        <w:t>流的原则</w:t>
+      </w:r>
+    </w:p>
+    <w:p>
+      <w:pPr>
+        <w:rPr>
+          <w:rFonts w:hint="eastAsia"/>
+        </w:rPr>
+      </w:pPr>
+      <w:r>
+        <w:rPr>
+          <w:rFonts w:hint="eastAsia"/>
+        </w:rPr>
+        <w:t>默认情况下，在输入文件中</w:t>
+      </w:r>
+      <w:proofErr w:type="spellStart"/>
+      <w:r>
+        <w:rPr>
+          <w:rFonts w:hint="eastAsia"/>
+        </w:rPr>
+        <w:t>ffmpeg</w:t>
+      </w:r>
+      <w:proofErr w:type="spellEnd"/>
+      <w:r>
+        <w:rPr>
+          <w:rFonts w:hint="eastAsia"/>
+        </w:rPr>
+        <w:t>只包含（视频</w:t>
+      </w:r>
+      <w:r>
+        <w:rPr>
+          <w:rFonts w:hint="eastAsia"/>
+        </w:rPr>
+        <w:t>/</w:t>
+      </w:r>
+      <w:r>
+        <w:rPr>
+          <w:rFonts w:hint="eastAsia"/>
+        </w:rPr>
+        <w:t>音频</w:t>
+      </w:r>
+      <w:r>
+        <w:rPr>
+          <w:rFonts w:hint="eastAsia"/>
+        </w:rPr>
+        <w:t>/</w:t>
+      </w:r>
+      <w:r>
+        <w:rPr>
+          <w:rFonts w:hint="eastAsia"/>
+        </w:rPr>
+        <w:t>字幕）这些类型中一个流，并将他们添加到输出文件。根据以下标准选择视频流的最佳分辨率，音频的最佳频率，对于字幕来说是第一个字幕流。同一类型，比特率相同，选择最低索引的流。</w:t>
+      </w:r>
+    </w:p>
+    <w:p>
+      <w:pPr>
+        <w:rPr>
+          <w:rFonts w:hint="eastAsia"/>
+        </w:rPr>
+      </w:pPr>
+      <w:r>
+        <w:rPr>
+          <w:rFonts w:hint="eastAsia"/>
+        </w:rPr>
+        <w:t>通过</w:t>
+      </w:r>
+      <w:r>
+        <w:rPr>
+          <w:rFonts w:hint="eastAsia"/>
+        </w:rPr>
+        <w:t xml:space="preserve"> -</w:t>
+      </w:r>
+      <w:proofErr w:type="spellStart"/>
+      <w:r>
+        <w:rPr>
+          <w:rFonts w:hint="eastAsia"/>
+        </w:rPr>
+        <w:t>vn</w:t>
+      </w:r>
+      <w:proofErr w:type="spellEnd"/>
+      <w:r>
+        <w:rPr>
+          <w:rFonts w:hint="eastAsia"/>
+        </w:rPr>
+        <w:t>/-an/-</w:t>
+      </w:r>
+      <w:proofErr w:type="spellStart"/>
+      <w:r>
+        <w:rPr>
+          <w:rFonts w:hint="eastAsia"/>
+        </w:rPr>
+        <w:t>sn</w:t>
+      </w:r>
+      <w:proofErr w:type="spellEnd"/>
+      <w:r>
+        <w:rPr>
+          <w:rFonts w:hint="eastAsia"/>
+        </w:rPr>
+        <w:t>/-</w:t>
+      </w:r>
+      <w:proofErr w:type="spellStart"/>
+      <w:r>
+        <w:rPr>
+          <w:rFonts w:hint="eastAsia"/>
+        </w:rPr>
+        <w:t>dn</w:t>
+      </w:r>
+      <w:proofErr w:type="spellEnd"/>
+      <w:r>
+        <w:rPr>
+          <w:rFonts w:hint="eastAsia"/>
+        </w:rPr>
+        <w:t>选项可以禁用一些默认选项。对于完整控制使用</w:t>
+      </w:r>
+      <w:r>
+        <w:rPr>
+          <w:rFonts w:hint="eastAsia"/>
+        </w:rPr>
+        <w:t xml:space="preserve"> -map</w:t>
+      </w:r>
+      <w:r>
+        <w:rPr>
+          <w:rFonts w:hint="eastAsia"/>
+        </w:rPr>
+        <w:t>选项，它将禁用刚刚描述的默认值。</w:t>
+      </w:r>
+    </w:p>
+    <w:p>
+      <w:pPr>
+        <w:pStyle w:val="1"/>
+        <w:rPr>
+          <w:rFonts w:hint="eastAsia"/>
+        </w:rPr>
+      </w:pPr>
+      <w:r>
+        <w:rPr>
+          <w:rFonts w:hint="eastAsia"/>
+        </w:rPr>
+        <w:t>选项</w:t>
+      </w:r>
+    </w:p>
+    <w:p>
+      <w:pPr>
+        <w:rPr>
+          <w:rFonts w:hint="eastAsia"/>
+        </w:rPr>
+      </w:pPr>
+      <w:r>
+        <w:rPr>
+          <w:rFonts w:hint="eastAsia"/>
+        </w:rPr>
+        <w:t>所有的数值选项，如果没有指定，否则接收一个字符串代表一个数作为输入，并且可能跟一个单位的前缀</w:t>
+      </w:r>
+      <w:r>
+        <w:rPr>
+          <w:rFonts w:hint="eastAsia"/>
+        </w:rPr>
+        <w:t>，例如：</w:t>
+      </w:r>
+      <w:r>
+        <w:rPr>
+          <w:rFonts w:hint="eastAsia"/>
+        </w:rPr>
+        <w:t>"K", "M",</w:t>
+      </w:r>
+      <w:r>
+        <w:rPr>
+          <w:rFonts w:hint="eastAsia"/>
+        </w:rPr>
+        <w:t>或</w:t>
+      </w:r>
+      <w:r>
+        <w:rPr>
+          <w:rFonts w:hint="eastAsia"/>
+        </w:rPr>
+        <w:t>"G"</w:t>
+      </w:r>
+      <w:r>
+        <w:rPr>
+          <w:rFonts w:hint="eastAsia"/>
+        </w:rPr>
+        <w:t>。如果</w:t>
+      </w:r>
+      <w:r>
+        <w:rPr>
+          <w:rFonts w:hint="eastAsia"/>
+        </w:rPr>
+        <w:t xml:space="preserve"> '</w:t>
+      </w:r>
+      <w:proofErr w:type="spellStart"/>
+      <w:r>
+        <w:rPr>
+          <w:rFonts w:hint="eastAsia"/>
+        </w:rPr>
+        <w:t>i</w:t>
+      </w:r>
+      <w:proofErr w:type="spellEnd"/>
+      <w:r>
+        <w:rPr>
+          <w:rFonts w:hint="eastAsia"/>
+        </w:rPr>
+        <w:t>'</w:t>
+      </w:r>
+      <w:r>
+        <w:rPr>
+          <w:rFonts w:hint="eastAsia"/>
+        </w:rPr>
+        <w:t>被解释成一个前缀，完整的前缀被解释成一个二进制的倍数基于</w:t>
+      </w:r>
+      <w:r>
+        <w:rPr>
+          <w:rFonts w:hint="eastAsia"/>
+        </w:rPr>
+        <w:t>1024</w:t>
+      </w:r>
+      <w:r>
+        <w:rPr>
+          <w:rFonts w:hint="eastAsia"/>
+        </w:rPr>
+        <w:t>。</w:t>
+      </w:r>
+    </w:p>
+    <w:p>
+      <w:pPr>
+        <w:pStyle w:val="1"/>
+        <w:rPr>
+          <w:rFonts w:hint="eastAsia"/>
+        </w:rPr>
+      </w:pPr>
+      <w:r>
+        <w:rPr>
+          <w:rFonts w:hint="eastAsia"/>
+        </w:rPr>
+        <w:t>流说明符</w:t>
+      </w:r>
+    </w:p>
+    <w:p>
+      <w:pPr>
+        <w:rPr>
+          <w:rFonts w:hint="eastAsia"/>
+        </w:rPr>
+      </w:pPr>
+      <w:r>
+        <w:rPr>
+          <w:rFonts w:hint="eastAsia"/>
+        </w:rPr>
+        <w:t>一下选项适用于每一个流，比如比特率，编解码器。流说明符用于精确的指定流给以选项。一个流说明字符串通常附加选项名称，并以冒号分隔。例如</w:t>
+      </w:r>
+      <w:r>
+        <w:rPr>
+          <w:rFonts w:hint="eastAsia"/>
+        </w:rPr>
+        <w:t xml:space="preserve"> -codec:a:1 ac3 </w:t>
+      </w:r>
+      <w:r>
+        <w:rPr>
+          <w:rFonts w:hint="eastAsia"/>
+        </w:rPr>
+        <w:t>包含了</w:t>
+      </w:r>
+      <w:r>
+        <w:rPr>
+          <w:rFonts w:hint="eastAsia"/>
+        </w:rPr>
+        <w:t>a:1</w:t>
+      </w:r>
+      <w:r>
+        <w:rPr>
+          <w:rFonts w:hint="eastAsia"/>
+        </w:rPr>
+        <w:t>流说明符，它将匹配第二个音频流。</w:t>
+      </w:r>
+      <w:r>
+        <w:rPr>
+          <w:rFonts w:hint="eastAsia"/>
+        </w:rPr>
+        <w:t>因此他会选择第二个音频流的</w:t>
+      </w:r>
+      <w:r>
+        <w:rPr>
+          <w:rFonts w:hint="eastAsia"/>
+        </w:rPr>
+        <w:t>AC3</w:t>
+      </w:r>
+      <w:r>
+        <w:rPr>
+          <w:rFonts w:hint="eastAsia"/>
+        </w:rPr>
+        <w:t>解码器。</w:t>
+      </w:r>
+      <w:r>
+        <w:rPr>
+          <w:rFonts w:hint="eastAsia"/>
+        </w:rPr>
+        <w:t>一个流说明符可以匹配一系列流，所以这个选项适合所有。</w:t>
+      </w:r>
+      <w:r>
+        <w:rPr>
+          <w:rFonts w:hint="eastAsia"/>
+        </w:rPr>
+        <w:t>例如：</w:t>
+      </w:r>
+      <w:r>
+        <w:rPr>
+          <w:rFonts w:hint="eastAsia"/>
+        </w:rPr>
+        <w:t>-b:a 128k</w:t>
+      </w:r>
+      <w:r>
+        <w:rPr>
+          <w:rFonts w:hint="eastAsia"/>
+        </w:rPr>
+        <w:t>匹配所有的音频流。</w:t>
+      </w:r>
+    </w:p>
+    <w:p>
+      <w:pPr>
+        <w:rPr>
+          <w:rFonts w:hint="eastAsia"/>
+        </w:rPr>
+      </w:pPr>
+      <w:r>
+        <w:rPr>
+          <w:rFonts w:hint="eastAsia"/>
+        </w:rPr>
+        <w:t>一个空的流说明符匹配所有的流。例如：</w:t>
+      </w:r>
+      <w:r>
+        <w:rPr>
+          <w:rFonts w:hint="eastAsia"/>
+        </w:rPr>
+        <w:t xml:space="preserve"> -codec copy or -codec : copy </w:t>
+      </w:r>
+      <w:r>
+        <w:rPr>
+          <w:rFonts w:hint="eastAsia"/>
+        </w:rPr>
+        <w:t>将复制所有数据。</w:t>
+      </w:r>
+    </w:p>
+    <w:p>
+      <w:pPr>
+        <w:rPr>
+          <w:rFonts w:hint="eastAsia"/>
+        </w:rPr>
+      </w:pPr>
+      <w:r>
+        <w:rPr>
+          <w:rFonts w:hint="eastAsia"/>
+        </w:rPr>
+        <w:t>流说明符可能的形式：</w:t>
+      </w:r>
+    </w:p>
+    <w:p>
+      <w:pPr>
+        <w:rPr>
+          <w:rFonts w:ascii="Courier New" w:hAnsi="Courier New" w:hint="eastAsia"/>
+          <w:i/>
+          <w:iCs/>
+          <w:color w:val="000000"/>
+          <w:sz w:val="27"/>
+          <w:szCs w:val="27"/>
+        </w:rPr>
+      </w:pPr>
+      <w:proofErr w:type="spellStart"/>
+      <w:r>
+        <w:rPr>
+          <w:rFonts w:ascii="Courier New" w:hAnsi="Courier New"/>
+          <w:i/>
+          <w:iCs/>
+          <w:color w:val="000000"/>
+          <w:sz w:val="27"/>
+          <w:szCs w:val="27"/>
+        </w:rPr>
+        <w:t>stream_index</w:t>
+      </w:r>
+      <w:proofErr w:type="spellEnd"/>
+    </w:p>
+    <w:p>
+      <w:r>
+        <w:rPr>
+          <w:rFonts w:hint="eastAsia"/>
+        </w:rPr>
+        <w:t>匹配该索引对应的流</w:t>
       </w:r>
     </w:p>
     <w:sectPr>

</xml_diff>